<commit_message>
Rettifica finale documenti: -descrizione del problema -problem statement
</commit_message>
<xml_diff>
--- a/Documentazione/Descrizione_progetto_e_logo/Descrizione sintetica del progetto.docx
+++ b/Documentazione/Descrizione_progetto_e_logo/Descrizione sintetica del progetto.docx
@@ -20,8 +20,6 @@
         </w:rPr>
         <w:t>Descrizione sintetica del progetto</w:t>
       </w:r>
-      <w:bookmarkStart w:id="0" w:name="_GoBack"/>
-      <w:bookmarkEnd w:id="0"/>
     </w:p>
     <w:p/>
     <w:p/>
@@ -83,54 +81,67 @@
         </w:drawing>
       </w:r>
     </w:p>
+    <w:p>
+      <w:pPr>
+        <w:jc w:val="center"/>
+      </w:pPr>
+      <w:bookmarkStart w:id="0" w:name="_GoBack"/>
+      <w:bookmarkEnd w:id="0"/>
+    </w:p>
     <w:p/>
+    <w:p>
+      <w:r>
+        <w:t>Si vu</w:t>
+      </w:r>
+      <w:r>
+        <w:t xml:space="preserve">ole realizzare un software gestionale a interfaccia web </w:t>
+      </w:r>
+      <w:r>
+        <w:t>per un negozio di prodotti informatici che offre anche un servizio di riparazione</w:t>
+      </w:r>
+      <w:r>
+        <w:t xml:space="preserve"> nonché vendita on-line</w:t>
+      </w:r>
+      <w:r>
+        <w:t>.</w:t>
+      </w:r>
+    </w:p>
     <w:p/>
+    <w:p>
+      <w:r>
+        <w:t>I prodotti vengono acquistati dai diversi fo</w:t>
+      </w:r>
+      <w:r>
+        <w:t>rnitori delle rispettive marche,</w:t>
+      </w:r>
+      <w:r>
+        <w:t xml:space="preserve"> stoccati in un magazzino</w:t>
+      </w:r>
+      <w:r>
+        <w:t xml:space="preserve"> e venduti in negozio (sede materiale) e via web (sede immateriale).</w:t>
+      </w:r>
+    </w:p>
     <w:p/>
     <w:p>
       <w:r>
-        <w:t>Si vu</w:t>
-      </w:r>
-      <w:r>
-        <w:t xml:space="preserve">ole realizzare un software gestionale a interfaccia web </w:t>
-      </w:r>
-      <w:r>
-        <w:t>per un negozio di prodotti informatici che offre anche un servizio di riparazione</w:t>
-      </w:r>
-      <w:r>
-        <w:t xml:space="preserve"> nonché vendita on-line</w:t>
-      </w:r>
-      <w:r>
-        <w:t>.</w:t>
-      </w:r>
-    </w:p>
-    <w:p/>
-    <w:p>
-      <w:r>
-        <w:t>I prodotti vengono acquistati dai diversi fo</w:t>
-      </w:r>
-      <w:r>
-        <w:t>rnitori delle rispettive marche,</w:t>
-      </w:r>
-      <w:r>
-        <w:t xml:space="preserve"> stoccati in un magazzino</w:t>
-      </w:r>
-      <w:r>
-        <w:t xml:space="preserve"> e venduti in negozio (sede materiale) e via web (sede immateriale).</w:t>
+        <w:t xml:space="preserve">La web-application verterà quindi solo sulla parte “riparazione/acquisto” via web e non si occuperà della gestione di </w:t>
+      </w:r>
+      <w:r>
+        <w:t>“riparazione/acquisto”</w:t>
+      </w:r>
+      <w:r>
+        <w:t xml:space="preserve"> in negozio </w:t>
+      </w:r>
+      <w:r>
+        <w:t>che sarà gestita in loco.</w:t>
       </w:r>
     </w:p>
     <w:p>
       <w:r>
         <w:br/>
-        <w:t xml:space="preserve">Nel caso in cui la vendita </w:t>
-      </w:r>
-      <w:r>
-        <w:t>avviene via web</w:t>
-      </w:r>
-      <w:r>
-        <w:t xml:space="preserve"> il negozio si occupa di anche della spedizione al cliente</w:t>
-      </w:r>
-      <w:r>
-        <w:t>.</w:t>
+      </w:r>
+      <w:r>
+        <w:t>Le riparazioni funzionano con l’invio di un preventivo come risposta al messaggio di un cliente che dovrà essere poi accettato da quest’ultimo.</w:t>
       </w:r>
     </w:p>
     <w:p>
@@ -138,7 +149,7 @@
         <w:br/>
       </w:r>
       <w:r>
-        <w:t>I dipendenti che fanno parte dell’organico aziendale e che quindi devono essere contemplati all’interno del software sono:</w:t>
+        <w:t>I dipendenti che fanno parte dell’organico aziendale sono:</w:t>
       </w:r>
       <w:r>
         <w:br/>
@@ -221,13 +232,8 @@
     <w:p>
       <w:r>
         <w:tab/>
-        <w:t xml:space="preserve">Gennaro </w:t>
-      </w:r>
-      <w:proofErr w:type="spellStart"/>
-      <w:r>
-        <w:t>Franzese</w:t>
-      </w:r>
-      <w:proofErr w:type="spellEnd"/>
+        <w:t>Gennaro Franzese</w:t>
+      </w:r>
       <w:r>
         <w:tab/>
       </w:r>
@@ -292,10 +298,7 @@
         <w:t>Matricola:</w:t>
       </w:r>
       <w:r>
-        <w:t xml:space="preserve"> </w:t>
-      </w:r>
-      <w:r>
-        <w:t>0512100504</w:t>
+        <w:t xml:space="preserve"> 0512100504</w:t>
       </w:r>
     </w:p>
     <w:p/>
@@ -813,7 +816,7 @@
     </w:rPrDefault>
     <w:pPrDefault/>
   </w:docDefaults>
-  <w:latentStyles w:defLockedState="0" w:defUIPriority="99" w:defSemiHidden="0" w:defUnhideWhenUsed="0" w:defQFormat="0" w:count="380">
+  <w:latentStyles w:defLockedState="0" w:defUIPriority="99" w:defSemiHidden="0" w:defUnhideWhenUsed="0" w:defQFormat="0" w:count="382">
     <w:lsdException w:name="Normal" w:uiPriority="0" w:qFormat="1"/>
     <w:lsdException w:name="heading 1" w:uiPriority="9" w:qFormat="1"/>
     <w:lsdException w:name="heading 2" w:semiHidden="1" w:uiPriority="9" w:unhideWhenUsed="1" w:qFormat="1"/>
@@ -919,7 +922,6 @@
     <w:lsdException w:name="HTML Sample" w:semiHidden="1" w:unhideWhenUsed="1"/>
     <w:lsdException w:name="HTML Typewriter" w:semiHidden="1" w:unhideWhenUsed="1"/>
     <w:lsdException w:name="HTML Variable" w:semiHidden="1" w:unhideWhenUsed="1"/>
-    <w:lsdException w:name="Normal Table" w:semiHidden="1" w:unhideWhenUsed="1"/>
     <w:lsdException w:name="annotation subject" w:semiHidden="1" w:unhideWhenUsed="1"/>
     <w:lsdException w:name="No List" w:semiHidden="1" w:unhideWhenUsed="1"/>
     <w:lsdException w:name="Outline List 1" w:semiHidden="1" w:unhideWhenUsed="1"/>
@@ -965,11 +967,9 @@
     <w:lsdException w:name="Table Subtle 1" w:semiHidden="1" w:unhideWhenUsed="1"/>
     <w:lsdException w:name="Table Subtle 2" w:semiHidden="1" w:unhideWhenUsed="1"/>
     <w:lsdException w:name="Table Web 1" w:semiHidden="1" w:unhideWhenUsed="1"/>
-    <w:lsdException w:name="Table Web 2" w:semiHidden="1" w:unhideWhenUsed="1"/>
     <w:lsdException w:name="Table Web 3" w:semiHidden="1" w:unhideWhenUsed="1"/>
     <w:lsdException w:name="Balloon Text" w:semiHidden="1" w:unhideWhenUsed="1"/>
     <w:lsdException w:name="Table Grid" w:uiPriority="39"/>
-    <w:lsdException w:name="Table Theme" w:semiHidden="1" w:unhideWhenUsed="1"/>
     <w:lsdException w:name="Note Level 1" w:semiHidden="1" w:unhideWhenUsed="1"/>
     <w:lsdException w:name="Note Level 2" w:semiHidden="1" w:unhideWhenUsed="1"/>
     <w:lsdException w:name="Note Level 3" w:semiHidden="1" w:unhideWhenUsed="1"/>
@@ -1194,6 +1194,8 @@
     <w:lsdException w:name="List Table 5 Dark Accent 6" w:uiPriority="50"/>
     <w:lsdException w:name="List Table 6 Colorful Accent 6" w:uiPriority="51"/>
     <w:lsdException w:name="List Table 7 Colorful Accent 6" w:uiPriority="52"/>
+    <w:lsdException w:name="Mention" w:semiHidden="1" w:unhideWhenUsed="1"/>
+    <w:lsdException w:name="Smart Hyperlink" w:semiHidden="1" w:unhideWhenUsed="1"/>
   </w:latentStyles>
   <w:style w:type="paragraph" w:default="1" w:styleId="Normale">
     <w:name w:val="Normal"/>

</xml_diff>